<commit_message>
Answer criteria exercise essay
</commit_message>
<xml_diff>
--- a/public/word_template/Soal_Essay_Template.docx
+++ b/public/word_template/Soal_Essay_Template.docx
@@ -479,6 +479,7 @@
         </w:pict>
       </w:r>
     </w:p>
+    <w:p/>
     <w:p>
       <w:pPr>
         <w:pStyle w:val="Heading1"/>
@@ -487,7 +488,6 @@
         <w:t>LATIHAN SOAL ESSAY</w:t>
       </w:r>
     </w:p>
-    <w:p/>
     <w:p>
       <w:pPr>
         <w:pStyle w:val="ListParagraph"/>
@@ -495,7 +495,8 @@
           <w:ilvl w:val="0"/>
           <w:numId w:val="16"/>
         </w:numPr>
-        <w:ind w:left="567" w:hanging="426"/>
+        <w:spacing w:before="240"/>
+        <w:ind w:hanging="426"/>
         <w:rPr>
           <w:lang w:val="en-US"/>
         </w:rPr>
@@ -528,22 +529,13 @@
         <w:t xml:space="preserve"> </w:t>
       </w:r>
       <w:r>
-        <w:t>repeatType=list][item</w:t>
-      </w:r>
-      <w:r>
-        <w:t>.question</w:t>
-      </w:r>
-      <w:r>
-        <w:t>]</w:t>
+        <w:t>repeatType=list][item.question]</w:t>
       </w:r>
       <w:r>
         <w:t xml:space="preserve"> </w:t>
       </w:r>
       <w:r>
-        <w:t>[item.</w:t>
-      </w:r>
-      <w:r>
-        <w:t>instruction</w:t>
+        <w:t>[item.instruction</w:t>
       </w:r>
       <w:r>
         <w:t>s</w:t>
@@ -558,6 +550,10 @@
           <w:tab w:val="left" w:pos="2730"/>
         </w:tabs>
         <w:spacing w:line="240" w:lineRule="auto"/>
+        <w:rPr>
+          <w:b/>
+          <w:szCs w:val="24"/>
+        </w:rPr>
       </w:pPr>
       <w:r>
         <w:rPr>
@@ -567,7 +563,115 @@
         <w:tab/>
       </w:r>
     </w:p>
-    <w:p/>
+    <w:p>
+      <w:pPr>
+        <w:pStyle w:val="Heading1"/>
+      </w:pPr>
+      <w:r>
+        <w:t xml:space="preserve">KRITERIA </w:t>
+      </w:r>
+      <w:r>
+        <w:t>PENILAIAN</w:t>
+      </w:r>
+    </w:p>
+    <w:p>
+      <w:pPr>
+        <w:pStyle w:val="ListParagraph"/>
+        <w:numPr>
+          <w:ilvl w:val="0"/>
+          <w:numId w:val="18"/>
+        </w:numPr>
+        <w:spacing w:before="240"/>
+        <w:rPr>
+          <w:lang w:val="en-US"/>
+        </w:rPr>
+      </w:pPr>
+      <w:r>
+        <w:t>Kriteria</w:t>
+      </w:r>
+      <w:r>
+        <w:t xml:space="preserve"> Penilaian</w:t>
+      </w:r>
+      <w:r>
+        <w:t xml:space="preserve"> Jawaban : [item;</w:t>
+      </w:r>
+      <w:r>
+        <w:rPr>
+          <w:lang w:val="en-US"/>
+        </w:rPr>
+        <w:t xml:space="preserve"> </w:t>
+      </w:r>
+      <w:r>
+        <w:t>repeat=</w:t>
+      </w:r>
+      <w:r>
+        <w:rPr>
+          <w:lang w:val="en-US"/>
+        </w:rPr>
+        <w:t>soal_essay</w:t>
+      </w:r>
+      <w:r>
+        <w:t>;</w:t>
+      </w:r>
+      <w:r>
+        <w:rPr>
+          <w:lang w:val="en-US"/>
+        </w:rPr>
+        <w:t xml:space="preserve"> </w:t>
+      </w:r>
+      <w:r>
+        <w:t>repeatType=list]</w:t>
+      </w:r>
+    </w:p>
+    <w:p>
+      <w:pPr>
+        <w:pStyle w:val="ListParagraph"/>
+        <w:numPr>
+          <w:ilvl w:val="1"/>
+          <w:numId w:val="18"/>
+        </w:numPr>
+        <w:spacing w:before="240"/>
+        <w:rPr>
+          <w:lang w:val="en-US"/>
+        </w:rPr>
+      </w:pPr>
+      <w:r>
+        <w:t>[kr;</w:t>
+      </w:r>
+      <w:r>
+        <w:rPr>
+          <w:lang w:val="en-US"/>
+        </w:rPr>
+        <w:t xml:space="preserve"> </w:t>
+      </w:r>
+      <w:r>
+        <w:t>repeat=</w:t>
+      </w:r>
+      <w:r>
+        <w:rPr>
+          <w:lang w:val="en-US"/>
+        </w:rPr>
+        <w:t>item.kriteria_</w:t>
+      </w:r>
+      <w:r>
+        <w:rPr>
+          <w:lang w:val="en-US"/>
+        </w:rPr>
+        <w:t>penilaian</w:t>
+      </w:r>
+      <w:r>
+        <w:t>;</w:t>
+      </w:r>
+      <w:r>
+        <w:rPr>
+          <w:lang w:val="en-US"/>
+        </w:rPr>
+        <w:t xml:space="preserve"> </w:t>
+      </w:r>
+      <w:r>
+        <w:t>repeatType=list][kr]</w:t>
+      </w:r>
+    </w:p>
     <w:sectPr>
       <w:headerReference w:type="default" r:id="rId9"/>
       <w:footerReference w:type="default" r:id="rId10"/>
@@ -1979,16 +2083,16 @@
     </w:lvl>
   </w:abstractNum>
   <w:abstractNum w:abstractNumId="12" w15:restartNumberingAfterBreak="0">
-    <w:nsid w:val="70135A5E"/>
+    <w:nsid w:val="63F85AB5"/>
     <w:multiLevelType w:val="multilevel"/>
-    <w:tmpl w:val="AFCE03A4"/>
+    <w:tmpl w:val="2674A9E0"/>
     <w:lvl w:ilvl="0">
       <w:start w:val="1"/>
       <w:numFmt w:val="decimal"/>
       <w:lvlText w:val="%1."/>
       <w:lvlJc w:val="left"/>
       <w:pPr>
-        <w:ind w:left="720" w:hanging="360"/>
+        <w:ind w:left="567" w:hanging="425"/>
       </w:pPr>
       <w:rPr>
         <w:rFonts w:hint="default"/>
@@ -2000,11 +2104,10 @@
       <w:lvlText w:val="%2."/>
       <w:lvlJc w:val="left"/>
       <w:pPr>
-        <w:ind w:left="1440" w:hanging="360"/>
-      </w:pPr>
-      <w:rPr>
-        <w:rFonts w:hint="default"/>
-        <w:vanish/>
+        <w:ind w:left="992" w:hanging="425"/>
+      </w:pPr>
+      <w:rPr>
+        <w:rFonts w:hint="default"/>
       </w:rPr>
     </w:lvl>
     <w:lvl w:ilvl="2">
@@ -2093,6 +2196,120 @@
     </w:lvl>
   </w:abstractNum>
   <w:abstractNum w:abstractNumId="13" w15:restartNumberingAfterBreak="0">
+    <w:nsid w:val="70135A5E"/>
+    <w:multiLevelType w:val="multilevel"/>
+    <w:tmpl w:val="8E0CD78A"/>
+    <w:lvl w:ilvl="0">
+      <w:start w:val="1"/>
+      <w:numFmt w:val="decimal"/>
+      <w:lvlText w:val="%1."/>
+      <w:lvlJc w:val="left"/>
+      <w:pPr>
+        <w:ind w:left="567" w:hanging="425"/>
+      </w:pPr>
+      <w:rPr>
+        <w:rFonts w:hint="default"/>
+      </w:rPr>
+    </w:lvl>
+    <w:lvl w:ilvl="1">
+      <w:start w:val="1"/>
+      <w:numFmt w:val="lowerLetter"/>
+      <w:lvlText w:val="%2."/>
+      <w:lvlJc w:val="left"/>
+      <w:pPr>
+        <w:ind w:left="1440" w:hanging="360"/>
+      </w:pPr>
+      <w:rPr>
+        <w:rFonts w:hint="default"/>
+        <w:vanish/>
+      </w:rPr>
+    </w:lvl>
+    <w:lvl w:ilvl="2">
+      <w:start w:val="1"/>
+      <w:numFmt w:val="lowerRoman"/>
+      <w:lvlText w:val="%3."/>
+      <w:lvlJc w:val="right"/>
+      <w:pPr>
+        <w:ind w:left="2160" w:hanging="180"/>
+      </w:pPr>
+      <w:rPr>
+        <w:rFonts w:hint="default"/>
+      </w:rPr>
+    </w:lvl>
+    <w:lvl w:ilvl="3">
+      <w:start w:val="1"/>
+      <w:numFmt w:val="decimal"/>
+      <w:lvlText w:val="%4."/>
+      <w:lvlJc w:val="left"/>
+      <w:pPr>
+        <w:ind w:left="2880" w:hanging="360"/>
+      </w:pPr>
+      <w:rPr>
+        <w:rFonts w:hint="default"/>
+      </w:rPr>
+    </w:lvl>
+    <w:lvl w:ilvl="4">
+      <w:start w:val="1"/>
+      <w:numFmt w:val="lowerLetter"/>
+      <w:lvlText w:val="%5."/>
+      <w:lvlJc w:val="left"/>
+      <w:pPr>
+        <w:ind w:left="3600" w:hanging="360"/>
+      </w:pPr>
+      <w:rPr>
+        <w:rFonts w:hint="default"/>
+      </w:rPr>
+    </w:lvl>
+    <w:lvl w:ilvl="5">
+      <w:start w:val="1"/>
+      <w:numFmt w:val="lowerRoman"/>
+      <w:lvlText w:val="%6."/>
+      <w:lvlJc w:val="right"/>
+      <w:pPr>
+        <w:ind w:left="4320" w:hanging="180"/>
+      </w:pPr>
+      <w:rPr>
+        <w:rFonts w:hint="default"/>
+      </w:rPr>
+    </w:lvl>
+    <w:lvl w:ilvl="6">
+      <w:start w:val="1"/>
+      <w:numFmt w:val="decimal"/>
+      <w:lvlText w:val="%7."/>
+      <w:lvlJc w:val="left"/>
+      <w:pPr>
+        <w:ind w:left="5040" w:hanging="360"/>
+      </w:pPr>
+      <w:rPr>
+        <w:rFonts w:hint="default"/>
+      </w:rPr>
+    </w:lvl>
+    <w:lvl w:ilvl="7">
+      <w:start w:val="1"/>
+      <w:numFmt w:val="lowerLetter"/>
+      <w:lvlText w:val="%8."/>
+      <w:lvlJc w:val="left"/>
+      <w:pPr>
+        <w:ind w:left="5760" w:hanging="360"/>
+      </w:pPr>
+      <w:rPr>
+        <w:rFonts w:hint="default"/>
+      </w:rPr>
+    </w:lvl>
+    <w:lvl w:ilvl="8">
+      <w:start w:val="1"/>
+      <w:numFmt w:val="lowerRoman"/>
+      <w:lvlText w:val="%9."/>
+      <w:lvlJc w:val="right"/>
+      <w:pPr>
+        <w:ind w:left="6480" w:hanging="180"/>
+      </w:pPr>
+      <w:rPr>
+        <w:rFonts w:hint="default"/>
+      </w:rPr>
+    </w:lvl>
+  </w:abstractNum>
+  <w:abstractNum w:abstractNumId="14" w15:restartNumberingAfterBreak="0">
     <w:nsid w:val="751A3AF5"/>
     <w:multiLevelType w:val="hybridMultilevel"/>
     <w:tmpl w:val="1FDC840C"/>
@@ -2205,7 +2422,7 @@
       </w:rPr>
     </w:lvl>
   </w:abstractNum>
-  <w:abstractNum w:abstractNumId="14" w15:restartNumberingAfterBreak="0">
+  <w:abstractNum w:abstractNumId="15" w15:restartNumberingAfterBreak="0">
     <w:nsid w:val="75564136"/>
     <w:multiLevelType w:val="hybridMultilevel"/>
     <w:tmpl w:val="D144B8FC"/>
@@ -2291,7 +2508,117 @@
       </w:pPr>
     </w:lvl>
   </w:abstractNum>
-  <w:abstractNum w:abstractNumId="15" w15:restartNumberingAfterBreak="0">
+  <w:abstractNum w:abstractNumId="16" w15:restartNumberingAfterBreak="0">
+    <w:nsid w:val="785F33C6"/>
+    <w:multiLevelType w:val="multilevel"/>
+    <w:tmpl w:val="5B82E8CE"/>
+    <w:lvl w:ilvl="0">
+      <w:start w:val="1"/>
+      <w:numFmt w:val="decimal"/>
+      <w:lvlText w:val="%1."/>
+      <w:lvlJc w:val="left"/>
+      <w:pPr>
+        <w:ind w:left="567" w:hanging="425"/>
+      </w:pPr>
+      <w:rPr>
+        <w:rFonts w:hint="default"/>
+      </w:rPr>
+    </w:lvl>
+    <w:lvl w:ilvl="1">
+      <w:start w:val="1"/>
+      <w:numFmt w:val="lowerLetter"/>
+      <w:lvlText w:val="%2."/>
+      <w:lvlJc w:val="left"/>
+      <w:pPr>
+        <w:ind w:left="927" w:hanging="360"/>
+      </w:pPr>
+    </w:lvl>
+    <w:lvl w:ilvl="2">
+      <w:start w:val="1"/>
+      <w:numFmt w:val="lowerRoman"/>
+      <w:lvlText w:val="%3."/>
+      <w:lvlJc w:val="right"/>
+      <w:pPr>
+        <w:ind w:left="2160" w:hanging="180"/>
+      </w:pPr>
+      <w:rPr>
+        <w:rFonts w:hint="default"/>
+      </w:rPr>
+    </w:lvl>
+    <w:lvl w:ilvl="3">
+      <w:start w:val="1"/>
+      <w:numFmt w:val="decimal"/>
+      <w:lvlText w:val="%4."/>
+      <w:lvlJc w:val="left"/>
+      <w:pPr>
+        <w:ind w:left="2880" w:hanging="360"/>
+      </w:pPr>
+      <w:rPr>
+        <w:rFonts w:hint="default"/>
+      </w:rPr>
+    </w:lvl>
+    <w:lvl w:ilvl="4">
+      <w:start w:val="1"/>
+      <w:numFmt w:val="lowerLetter"/>
+      <w:lvlText w:val="%5."/>
+      <w:lvlJc w:val="left"/>
+      <w:pPr>
+        <w:ind w:left="3600" w:hanging="360"/>
+      </w:pPr>
+      <w:rPr>
+        <w:rFonts w:hint="default"/>
+      </w:rPr>
+    </w:lvl>
+    <w:lvl w:ilvl="5">
+      <w:start w:val="1"/>
+      <w:numFmt w:val="lowerRoman"/>
+      <w:lvlText w:val="%6."/>
+      <w:lvlJc w:val="right"/>
+      <w:pPr>
+        <w:ind w:left="4320" w:hanging="180"/>
+      </w:pPr>
+      <w:rPr>
+        <w:rFonts w:hint="default"/>
+      </w:rPr>
+    </w:lvl>
+    <w:lvl w:ilvl="6">
+      <w:start w:val="1"/>
+      <w:numFmt w:val="decimal"/>
+      <w:lvlText w:val="%7."/>
+      <w:lvlJc w:val="left"/>
+      <w:pPr>
+        <w:ind w:left="5040" w:hanging="360"/>
+      </w:pPr>
+      <w:rPr>
+        <w:rFonts w:hint="default"/>
+      </w:rPr>
+    </w:lvl>
+    <w:lvl w:ilvl="7">
+      <w:start w:val="1"/>
+      <w:numFmt w:val="lowerLetter"/>
+      <w:lvlText w:val="%8."/>
+      <w:lvlJc w:val="left"/>
+      <w:pPr>
+        <w:ind w:left="5760" w:hanging="360"/>
+      </w:pPr>
+      <w:rPr>
+        <w:rFonts w:hint="default"/>
+      </w:rPr>
+    </w:lvl>
+    <w:lvl w:ilvl="8">
+      <w:start w:val="1"/>
+      <w:numFmt w:val="lowerRoman"/>
+      <w:lvlText w:val="%9."/>
+      <w:lvlJc w:val="right"/>
+      <w:pPr>
+        <w:ind w:left="6480" w:hanging="180"/>
+      </w:pPr>
+      <w:rPr>
+        <w:rFonts w:hint="default"/>
+      </w:rPr>
+    </w:lvl>
+  </w:abstractNum>
+  <w:abstractNum w:abstractNumId="17" w15:restartNumberingAfterBreak="0">
     <w:nsid w:val="7CEE063B"/>
     <w:multiLevelType w:val="hybridMultilevel"/>
     <w:tmpl w:val="90BC150C"/>
@@ -2387,7 +2714,7 @@
     <w:abstractNumId w:val="4"/>
   </w:num>
   <w:num w:numId="4" w16cid:durableId="847210294">
-    <w:abstractNumId w:val="13"/>
+    <w:abstractNumId w:val="14"/>
   </w:num>
   <w:num w:numId="5" w16cid:durableId="205875663">
     <w:abstractNumId w:val="0"/>
@@ -2402,7 +2729,7 @@
     <w:abstractNumId w:val="7"/>
   </w:num>
   <w:num w:numId="9" w16cid:durableId="1260262690">
-    <w:abstractNumId w:val="15"/>
+    <w:abstractNumId w:val="17"/>
   </w:num>
   <w:num w:numId="10" w16cid:durableId="1503398673">
     <w:abstractNumId w:val="9"/>
@@ -2411,7 +2738,7 @@
     <w:abstractNumId w:val="6"/>
   </w:num>
   <w:num w:numId="12" w16cid:durableId="428626385">
-    <w:abstractNumId w:val="14"/>
+    <w:abstractNumId w:val="15"/>
   </w:num>
   <w:num w:numId="13" w16cid:durableId="1099062886">
     <w:abstractNumId w:val="3"/>
@@ -2423,7 +2750,13 @@
     <w:abstractNumId w:val="5"/>
   </w:num>
   <w:num w:numId="16" w16cid:durableId="78135182">
+    <w:abstractNumId w:val="13"/>
+  </w:num>
+  <w:num w:numId="17" w16cid:durableId="59443159">
     <w:abstractNumId w:val="12"/>
+  </w:num>
+  <w:num w:numId="18" w16cid:durableId="2004355064">
+    <w:abstractNumId w:val="16"/>
   </w:num>
 </w:numbering>
 </file>
@@ -2878,6 +3211,7 @@
   <w:style w:type="character" w:default="1" w:styleId="DefaultParagraphFont">
     <w:name w:val="Default Paragraph Font"/>
     <w:uiPriority w:val="1"/>
+    <w:semiHidden/>
     <w:unhideWhenUsed/>
   </w:style>
   <w:style w:type="table" w:default="1" w:styleId="TableNormal">

</xml_diff>